<commit_message>
Last back up just in case
</commit_message>
<xml_diff>
--- a/Game Engine Programming Report.docx
+++ b/Game Engine Programming Report.docx
@@ -10,8 +10,6 @@
           <w:szCs w:val="40"/>
         </w:rPr>
       </w:pPr>
-      <w:bookmarkStart w:id="0" w:name="_GoBack"/>
-      <w:bookmarkEnd w:id="0"/>
       <w:r>
         <w:rPr>
           <w:b/>
@@ -174,7 +172,15 @@
           </w:tcPr>
           <w:p>
             <w:r>
-              <w:t>Load and display a triangulated 3D model from an .obj file.</w:t>
+              <w:t>Load and display a triangulated 3D model from an .</w:t>
+            </w:r>
+            <w:proofErr w:type="spellStart"/>
+            <w:r>
+              <w:t>obj</w:t>
+            </w:r>
+            <w:proofErr w:type="spellEnd"/>
+            <w:r>
+              <w:t xml:space="preserve"> file.</w:t>
             </w:r>
           </w:p>
         </w:tc>
@@ -455,7 +461,15 @@
           </w:tcPr>
           <w:p>
             <w:r>
-              <w:t xml:space="preserve">Using spatial portioning to divide up a mesh into a number of columns. </w:t>
+              <w:t xml:space="preserve">Using spatial portioning to divide up a mesh into </w:t>
+            </w:r>
+            <w:proofErr w:type="gramStart"/>
+            <w:r>
+              <w:t>a number of</w:t>
+            </w:r>
+            <w:proofErr w:type="gramEnd"/>
+            <w:r>
+              <w:t xml:space="preserve"> columns. </w:t>
             </w:r>
             <w:r>
               <w:t xml:space="preserve">Sorts and stores the individual faces of the mesh into the corresponding column depending on its </w:t>
@@ -570,7 +584,15 @@
         <w:ind w:left="0"/>
       </w:pPr>
       <w:r>
-        <w:t>The game engine will be programmed using C and C++ as it is a cross-platform language allowing the program to be compiled on many platforms. Furthermore, CMake will also be used in order to control the compilation process allowing the program to be compiled on different operating systems.</w:t>
+        <w:t xml:space="preserve">The game engine will be programmed using C and C++ as it is a cross-platform language allowing the program to be compiled on many platforms. Furthermore, </w:t>
+      </w:r>
+      <w:proofErr w:type="spellStart"/>
+      <w:r>
+        <w:t>CMake</w:t>
+      </w:r>
+      <w:proofErr w:type="spellEnd"/>
+      <w:r>
+        <w:t xml:space="preserve"> will also be used in order to control the compilation process allowing the program to be compiled on different operating systems.</w:t>
       </w:r>
     </w:p>
     <w:p>
@@ -892,13 +914,27 @@
         <w:t>comparison</w:t>
       </w:r>
       <w:r>
-        <w:t xml:space="preserve"> will have to be added checking the coordinates of the z axis</w:t>
+        <w:t xml:space="preserve"> will have to be </w:t>
+      </w:r>
+      <w:r>
+        <w:t>made</w:t>
+      </w:r>
+      <w:r>
+        <w:t xml:space="preserve"> checking the coordinates of the z axis</w:t>
       </w:r>
       <w:r>
         <w:t xml:space="preserve">. This is elaborated </w:t>
       </w:r>
       <w:r>
-        <w:t>by Elfizar (2014)</w:t>
+        <w:t xml:space="preserve">by </w:t>
+      </w:r>
+      <w:proofErr w:type="spellStart"/>
+      <w:r>
+        <w:t>Elfizar</w:t>
+      </w:r>
+      <w:proofErr w:type="spellEnd"/>
+      <w:r>
+        <w:t xml:space="preserve"> (2014)</w:t>
       </w:r>
       <w:r>
         <w:t>.</w:t>
@@ -1200,13 +1236,13 @@
         <w:t xml:space="preserve">Another issue is due to </w:t>
       </w:r>
       <w:r>
-        <w:t>the bounding box not tak</w:t>
-      </w:r>
-      <w:r>
-        <w:t>ing</w:t>
-      </w:r>
-      <w:r>
-        <w:t xml:space="preserve"> into account the shape of the mesh</w:t>
+        <w:t xml:space="preserve">the bounding box not </w:t>
+      </w:r>
+      <w:r>
+        <w:t>considering</w:t>
+      </w:r>
+      <w:r>
+        <w:t xml:space="preserve"> the shape of the mesh</w:t>
       </w:r>
       <w:r>
         <w:t>,</w:t>
@@ -1243,7 +1279,15 @@
       </w:r>
       <w:r>
         <w:lastRenderedPageBreak/>
-        <w:t>Triangle–Triangle (mesh) collision detection “by testing each triangle of on object against every triangle of the other object. If two triangles, one from each object, intersect we know that the two objects are in collision.” (Bäckman, 2010). The main advantage of this type of collision if that the collision box is wrapped to the model, making sure the object has c</w:t>
+        <w:t>Triangle–Triangle (mesh) collision detection “by testing each triangle of on object against every triangle of the other object. If two triangles, one from each object, intersect we know that the two objects are in collision.” (</w:t>
+      </w:r>
+      <w:proofErr w:type="spellStart"/>
+      <w:r>
+        <w:t>Bäckman</w:t>
+      </w:r>
+      <w:proofErr w:type="spellEnd"/>
+      <w:r>
+        <w:t>, 2010). The main advantage of this type of collision if that the collision box is wrapped to the model, making sure the object has c</w:t>
       </w:r>
       <w:r>
         <w:t xml:space="preserve">ollided with </w:t>
@@ -1294,7 +1338,13 @@
         <w:t>. This is processor intensive and can be slow</w:t>
       </w:r>
       <w:r>
-        <w:t xml:space="preserve"> especially if the models are large in size and a</w:t>
+        <w:t xml:space="preserve"> especially if the models are </w:t>
+      </w:r>
+      <w:r>
+        <w:t>large</w:t>
+      </w:r>
+      <w:r>
+        <w:t xml:space="preserve"> and a</w:t>
       </w:r>
       <w:r>
         <w:t>re</w:t>
@@ -1324,7 +1374,15 @@
         <w:t xml:space="preserve"> the implementation process for this to work will be to </w:t>
       </w:r>
       <w:r>
-        <w:t xml:space="preserve">split the size of the mesh into a grid consisting of a number of columns. </w:t>
+        <w:t xml:space="preserve">split the size of the mesh into a grid consisting of </w:t>
+      </w:r>
+      <w:proofErr w:type="gramStart"/>
+      <w:r>
+        <w:t>a number of</w:t>
+      </w:r>
+      <w:proofErr w:type="gramEnd"/>
+      <w:r>
+        <w:t xml:space="preserve"> columns. </w:t>
       </w:r>
       <w:r>
         <w:t>W</w:t>
@@ -1764,25 +1822,100 @@
           <w:noProof/>
         </w:rPr>
         <w:lastRenderedPageBreak/>
+        <w:drawing>
+          <wp:anchor distT="0" distB="0" distL="114300" distR="114300" simplePos="0" relativeHeight="251661312" behindDoc="1" locked="0" layoutInCell="1" allowOverlap="1" wp14:anchorId="1BC8FA75" wp14:editId="486E1113">
+            <wp:simplePos x="0" y="0"/>
+            <wp:positionH relativeFrom="column">
+              <wp:posOffset>0</wp:posOffset>
+            </wp:positionH>
+            <wp:positionV relativeFrom="paragraph">
+              <wp:posOffset>190122</wp:posOffset>
+            </wp:positionV>
+            <wp:extent cx="2423160" cy="2129790"/>
+            <wp:effectExtent l="0" t="0" r="2540" b="3810"/>
+            <wp:wrapTight wrapText="bothSides">
+              <wp:wrapPolygon edited="0">
+                <wp:start x="0" y="0"/>
+                <wp:lineTo x="0" y="21510"/>
+                <wp:lineTo x="21509" y="21510"/>
+                <wp:lineTo x="21509" y="0"/>
+                <wp:lineTo x="0" y="0"/>
+              </wp:wrapPolygon>
+            </wp:wrapTight>
+            <wp:docPr id="4" name="Picture 4"/>
+            <wp:cNvGraphicFramePr>
+              <a:graphicFrameLocks xmlns:a="http://schemas.openxmlformats.org/drawingml/2006/main" noChangeAspect="1"/>
+            </wp:cNvGraphicFramePr>
+            <a:graphic xmlns:a="http://schemas.openxmlformats.org/drawingml/2006/main">
+              <a:graphicData uri="http://schemas.openxmlformats.org/drawingml/2006/picture">
+                <pic:pic xmlns:pic="http://schemas.openxmlformats.org/drawingml/2006/picture">
+                  <pic:nvPicPr>
+                    <pic:cNvPr id="4" name="Screenshot 2018-11-24 at 22.06.00.png"/>
+                    <pic:cNvPicPr/>
+                  </pic:nvPicPr>
+                  <pic:blipFill>
+                    <a:blip r:embed="rId8" cstate="print">
+                      <a:extLst>
+                        <a:ext uri="{28A0092B-C50C-407E-A947-70E740481C1C}">
+                          <a14:useLocalDpi xmlns:a14="http://schemas.microsoft.com/office/drawing/2010/main" val="0"/>
+                        </a:ext>
+                      </a:extLst>
+                    </a:blip>
+                    <a:stretch>
+                      <a:fillRect/>
+                    </a:stretch>
+                  </pic:blipFill>
+                  <pic:spPr>
+                    <a:xfrm>
+                      <a:off x="0" y="0"/>
+                      <a:ext cx="2423160" cy="2129790"/>
+                    </a:xfrm>
+                    <a:prstGeom prst="rect">
+                      <a:avLst/>
+                    </a:prstGeom>
+                  </pic:spPr>
+                </pic:pic>
+              </a:graphicData>
+            </a:graphic>
+            <wp14:sizeRelH relativeFrom="page">
+              <wp14:pctWidth>0</wp14:pctWidth>
+            </wp14:sizeRelH>
+            <wp14:sizeRelV relativeFrom="page">
+              <wp14:pctHeight>0</wp14:pctHeight>
+            </wp14:sizeRelV>
+          </wp:anchor>
+        </w:drawing>
+      </w:r>
+    </w:p>
+    <w:p>
+      <w:pPr>
+        <w:pStyle w:val="ListParagraph"/>
+        <w:ind w:left="0"/>
+      </w:pPr>
+      <w:r>
+        <w:rPr>
+          <w:noProof/>
+        </w:rPr>
         <mc:AlternateContent>
           <mc:Choice Requires="wps">
             <w:drawing>
-              <wp:anchor distT="0" distB="0" distL="114300" distR="114300" simplePos="0" relativeHeight="251675648" behindDoc="1" locked="0" layoutInCell="1" allowOverlap="1" wp14:anchorId="554D6F01" wp14:editId="0D7E4F1A">
+              <wp:anchor distT="0" distB="0" distL="114300" distR="114300" simplePos="0" relativeHeight="251675648" behindDoc="1" locked="0" layoutInCell="1" allowOverlap="1" wp14:anchorId="554D6F01" wp14:editId="017DE221">
                 <wp:simplePos x="0" y="0"/>
                 <wp:positionH relativeFrom="column">
                   <wp:posOffset>0</wp:posOffset>
                 </wp:positionH>
                 <wp:positionV relativeFrom="paragraph">
-                  <wp:posOffset>2376805</wp:posOffset>
+                  <wp:posOffset>2191385</wp:posOffset>
                 </wp:positionV>
-                <wp:extent cx="2423160" cy="635"/>
+                <wp:extent cx="2423160" cy="461010"/>
                 <wp:effectExtent l="0" t="0" r="0" b="0"/>
                 <wp:wrapTight wrapText="bothSides">
                   <wp:wrapPolygon edited="0">
                     <wp:start x="0" y="0"/>
-                    <wp:lineTo x="0" y="21600"/>
-                    <wp:lineTo x="21600" y="21600"/>
-                    <wp:lineTo x="21600" y="0"/>
+                    <wp:lineTo x="0" y="20529"/>
+                    <wp:lineTo x="21396" y="20529"/>
+                    <wp:lineTo x="21396" y="0"/>
+                    <wp:lineTo x="0" y="0"/>
                   </wp:wrapPolygon>
                 </wp:wrapTight>
                 <wp:docPr id="13" name="Text Box 13"/>
@@ -1794,7 +1927,7 @@
                       <wps:spPr>
                         <a:xfrm>
                           <a:off x="0" y="0"/>
-                          <a:ext cx="2423160" cy="635"/>
+                          <a:ext cx="2423160" cy="461010"/>
                         </a:xfrm>
                         <a:prstGeom prst="rect">
                           <a:avLst/>
@@ -1861,18 +1994,21 @@
                         <a:prstTxWarp prst="textNoShape">
                           <a:avLst/>
                         </a:prstTxWarp>
-                        <a:spAutoFit/>
+                        <a:noAutofit/>
                       </wps:bodyPr>
                     </wps:wsp>
                   </a:graphicData>
                 </a:graphic>
+                <wp14:sizeRelV relativeFrom="margin">
+                  <wp14:pctHeight>0</wp14:pctHeight>
+                </wp14:sizeRelV>
               </wp:anchor>
             </w:drawing>
           </mc:Choice>
           <mc:Fallback>
             <w:pict>
-              <v:shape w14:anchorId="554D6F01" id="Text Box 13" o:spid="_x0000_s1029" type="#_x0000_t202" style="position:absolute;margin-left:0;margin-top:187.15pt;width:190.8pt;height:.05pt;z-index:-251640832;visibility:visible;mso-wrap-style:square;mso-wrap-distance-left:9pt;mso-wrap-distance-top:0;mso-wrap-distance-right:9pt;mso-wrap-distance-bottom:0;mso-position-horizontal:absolute;mso-position-horizontal-relative:text;mso-position-vertical:absolute;mso-position-vertical-relative:text;v-text-anchor:top" o:gfxdata="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" stroked="f">
-                <v:textbox style="mso-fit-shape-to-text:t" inset="0,0,0,0">
+              <v:shape w14:anchorId="554D6F01" id="Text Box 13" o:spid="_x0000_s1029" type="#_x0000_t202" style="position:absolute;margin-left:0;margin-top:172.55pt;width:190.8pt;height:36.3pt;z-index:-251640832;visibility:visible;mso-wrap-style:square;mso-height-percent:0;mso-wrap-distance-left:9pt;mso-wrap-distance-top:0;mso-wrap-distance-right:9pt;mso-wrap-distance-bottom:0;mso-position-horizontal:absolute;mso-position-horizontal-relative:text;mso-position-vertical:absolute;mso-position-vertical-relative:text;mso-height-percent:0;mso-height-relative:margin;v-text-anchor:top" o:gfxdata="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" stroked="f">
+                <v:textbox inset="0,0,0,0">
                   <w:txbxContent>
                     <w:p>
                       <w:pPr>
@@ -1930,72 +2066,70 @@
         </mc:AlternateContent>
       </w:r>
       <w:r>
-        <w:rPr>
-          <w:noProof/>
-        </w:rPr>
-        <w:drawing>
-          <wp:anchor distT="0" distB="0" distL="114300" distR="114300" simplePos="0" relativeHeight="251661312" behindDoc="1" locked="0" layoutInCell="1" allowOverlap="1" wp14:anchorId="1BC8FA75" wp14:editId="128A42FF">
-            <wp:simplePos x="0" y="0"/>
-            <wp:positionH relativeFrom="column">
-              <wp:posOffset>0</wp:posOffset>
-            </wp:positionH>
-            <wp:positionV relativeFrom="paragraph">
-              <wp:posOffset>190122</wp:posOffset>
-            </wp:positionV>
-            <wp:extent cx="2423160" cy="2129790"/>
-            <wp:effectExtent l="0" t="0" r="2540" b="3810"/>
-            <wp:wrapTight wrapText="bothSides">
-              <wp:wrapPolygon edited="0">
-                <wp:start x="0" y="0"/>
-                <wp:lineTo x="0" y="21510"/>
-                <wp:lineTo x="21509" y="21510"/>
-                <wp:lineTo x="21509" y="0"/>
-                <wp:lineTo x="0" y="0"/>
-              </wp:wrapPolygon>
-            </wp:wrapTight>
-            <wp:docPr id="4" name="Picture 4"/>
-            <wp:cNvGraphicFramePr>
-              <a:graphicFrameLocks xmlns:a="http://schemas.openxmlformats.org/drawingml/2006/main" noChangeAspect="1"/>
-            </wp:cNvGraphicFramePr>
-            <a:graphic xmlns:a="http://schemas.openxmlformats.org/drawingml/2006/main">
-              <a:graphicData uri="http://schemas.openxmlformats.org/drawingml/2006/picture">
-                <pic:pic xmlns:pic="http://schemas.openxmlformats.org/drawingml/2006/picture">
-                  <pic:nvPicPr>
-                    <pic:cNvPr id="4" name="Screenshot 2018-11-24 at 22.06.00.png"/>
-                    <pic:cNvPicPr/>
-                  </pic:nvPicPr>
-                  <pic:blipFill>
-                    <a:blip r:embed="rId8" cstate="print">
-                      <a:extLst>
-                        <a:ext uri="{28A0092B-C50C-407E-A947-70E740481C1C}">
-                          <a14:useLocalDpi xmlns:a14="http://schemas.microsoft.com/office/drawing/2010/main" val="0"/>
-                        </a:ext>
-                      </a:extLst>
-                    </a:blip>
-                    <a:stretch>
-                      <a:fillRect/>
-                    </a:stretch>
-                  </pic:blipFill>
-                  <pic:spPr>
-                    <a:xfrm>
-                      <a:off x="0" y="0"/>
-                      <a:ext cx="2423160" cy="2129790"/>
-                    </a:xfrm>
-                    <a:prstGeom prst="rect">
-                      <a:avLst/>
-                    </a:prstGeom>
-                  </pic:spPr>
-                </pic:pic>
-              </a:graphicData>
-            </a:graphic>
-            <wp14:sizeRelH relativeFrom="page">
-              <wp14:pctWidth>0</wp14:pctWidth>
-            </wp14:sizeRelH>
-            <wp14:sizeRelV relativeFrom="page">
-              <wp14:pctHeight>0</wp14:pctHeight>
-            </wp14:sizeRelV>
-          </wp:anchor>
-        </w:drawing>
+        <w:t>When an entity is created in the scene</w:t>
+      </w:r>
+      <w:r>
+        <w:t>,</w:t>
+      </w:r>
+      <w:r>
+        <w:t xml:space="preserve"> a transform component is automatically assigned</w:t>
+      </w:r>
+      <w:r>
+        <w:t xml:space="preserve"> (see figure </w:t>
+      </w:r>
+      <w:r>
+        <w:t>4</w:t>
+      </w:r>
+      <w:r>
+        <w:t>)</w:t>
+      </w:r>
+      <w:r>
+        <w:t xml:space="preserve">.  </w:t>
+      </w:r>
+      <w:r>
+        <w:t>This stores and handles</w:t>
+      </w:r>
+      <w:r>
+        <w:t xml:space="preserve"> the position, rotation and scale of the object.</w:t>
+      </w:r>
+      <w:r>
+        <w:t xml:space="preserve"> For ease of use</w:t>
+      </w:r>
+      <w:r>
+        <w:t xml:space="preserve"> </w:t>
+      </w:r>
+      <w:r>
+        <w:t>t</w:t>
+      </w:r>
+      <w:r>
+        <w:t xml:space="preserve">he users can set all three of these variables from a single function call, or individually depending on the users need. </w:t>
+      </w:r>
+      <w:r>
+        <w:t>If a mesh renderer is also attached to the entity</w:t>
+      </w:r>
+      <w:r>
+        <w:t>,</w:t>
+      </w:r>
+      <w:r>
+        <w:t xml:space="preserve"> an extra feature provided by the transform component is the capability to get the render size of the object. This works by </w:t>
+      </w:r>
+      <w:r>
+        <w:t>it</w:t>
+      </w:r>
+      <w:r>
+        <w:t>erating through</w:t>
+      </w:r>
+      <w:r>
+        <w:t xml:space="preserve"> all the vertices of the model </w:t>
+      </w:r>
+      <w:r>
+        <w:t xml:space="preserve">comparing the values </w:t>
+      </w:r>
+      <w:r>
+        <w:t>to find the</w:t>
+      </w:r>
+      <w:r>
+        <w:t xml:space="preserve"> maximum and minimum coordinates. This is extremely useful for the collision components as it provides the correct dimensions for the objects bounding box. </w:t>
       </w:r>
     </w:p>
     <w:p>
@@ -2003,102 +2137,12 @@
         <w:pStyle w:val="ListParagraph"/>
         <w:ind w:left="0"/>
       </w:pPr>
-      <w:r>
-        <w:t>When an entity is created in the scene</w:t>
-      </w:r>
-      <w:r>
-        <w:t>,</w:t>
-      </w:r>
-      <w:r>
-        <w:t xml:space="preserve"> a transform component is automatically assigned</w:t>
-      </w:r>
-      <w:r>
-        <w:t xml:space="preserve"> (see figure </w:t>
-      </w:r>
-      <w:r>
-        <w:t>4</w:t>
-      </w:r>
-      <w:r>
-        <w:t>)</w:t>
-      </w:r>
-      <w:r>
-        <w:t xml:space="preserve">.  </w:t>
-      </w:r>
-      <w:r>
-        <w:t>This stores and handles</w:t>
-      </w:r>
-      <w:r>
-        <w:t xml:space="preserve"> the position, rotation and scale of the object.</w:t>
-      </w:r>
-      <w:r>
-        <w:t xml:space="preserve"> For ease of use</w:t>
-      </w:r>
-      <w:r>
-        <w:t xml:space="preserve"> </w:t>
-      </w:r>
-      <w:r>
-        <w:t>t</w:t>
-      </w:r>
-      <w:r>
-        <w:t xml:space="preserve">he users can set all three of these variables from a single function call, or individually depending on the users need. </w:t>
-      </w:r>
-      <w:r>
-        <w:t>If a mesh renderer is also attached to the entity</w:t>
-      </w:r>
-      <w:r>
-        <w:t>,</w:t>
-      </w:r>
-      <w:r>
-        <w:t xml:space="preserve"> an extra feature provided by the transform component is the capability to get the render size of the object. This works by </w:t>
-      </w:r>
-      <w:r>
-        <w:t>it</w:t>
-      </w:r>
-      <w:r>
-        <w:t>erating through</w:t>
-      </w:r>
-      <w:r>
-        <w:t xml:space="preserve"> all the vertices of the model </w:t>
-      </w:r>
-      <w:r>
-        <w:t xml:space="preserve">comparing the values </w:t>
-      </w:r>
-      <w:r>
-        <w:t>to find the</w:t>
-      </w:r>
-      <w:r>
-        <w:t xml:space="preserve"> maximum and minimum coordinates. This is extremely useful for the collision components as it provides the correct dimensions for the objects bounding box. </w:t>
-      </w:r>
     </w:p>
     <w:p>
       <w:pPr>
         <w:pStyle w:val="ListParagraph"/>
         <w:ind w:left="0"/>
       </w:pPr>
-    </w:p>
-    <w:p>
-      <w:pPr>
-        <w:pStyle w:val="ListParagraph"/>
-        <w:ind w:left="0"/>
-      </w:pPr>
-      <w:r>
-        <w:t xml:space="preserve">Another design choice added to the game engine is a resource class. This is called when a new resource (mesh, texture or sound) is added to the game. The resource class keeps a list of all the assets loaded into the game. If a new </w:t>
-      </w:r>
-      <w:r>
-        <w:t>resource</w:t>
-      </w:r>
-      <w:r>
-        <w:t xml:space="preserve"> is added</w:t>
-      </w:r>
-      <w:r>
-        <w:t xml:space="preserve"> to an object</w:t>
-      </w:r>
-      <w:r>
-        <w:t xml:space="preserve">, the program will check to see if the asset has previously been used. </w:t>
-      </w:r>
-      <w:r>
-        <w:t xml:space="preserve">If so, the previously loaded </w:t>
-      </w:r>
       <w:r>
         <w:rPr>
           <w:noProof/>
@@ -2106,22 +2150,23 @@
         <mc:AlternateContent>
           <mc:Choice Requires="wps">
             <w:drawing>
-              <wp:anchor distT="0" distB="0" distL="114300" distR="114300" simplePos="0" relativeHeight="251677696" behindDoc="1" locked="0" layoutInCell="1" allowOverlap="1" wp14:anchorId="317A17D4" wp14:editId="48BD24A8">
+              <wp:anchor distT="0" distB="0" distL="114300" distR="114300" simplePos="0" relativeHeight="251677696" behindDoc="1" locked="0" layoutInCell="1" allowOverlap="1" wp14:anchorId="317A17D4" wp14:editId="10900F74">
                 <wp:simplePos x="0" y="0"/>
                 <wp:positionH relativeFrom="column">
                   <wp:posOffset>2754630</wp:posOffset>
                 </wp:positionH>
                 <wp:positionV relativeFrom="paragraph">
-                  <wp:posOffset>2012315</wp:posOffset>
+                  <wp:posOffset>2106295</wp:posOffset>
                 </wp:positionV>
                 <wp:extent cx="2660650" cy="635"/>
-                <wp:effectExtent l="0" t="0" r="0" b="0"/>
+                <wp:effectExtent l="0" t="0" r="6350" b="0"/>
                 <wp:wrapTight wrapText="bothSides">
                   <wp:wrapPolygon edited="0">
                     <wp:start x="0" y="0"/>
-                    <wp:lineTo x="0" y="21600"/>
-                    <wp:lineTo x="21600" y="21600"/>
-                    <wp:lineTo x="21600" y="0"/>
+                    <wp:lineTo x="0" y="20057"/>
+                    <wp:lineTo x="21497" y="20057"/>
+                    <wp:lineTo x="21497" y="0"/>
+                    <wp:lineTo x="0" y="0"/>
                   </wp:wrapPolygon>
                 </wp:wrapTight>
                 <wp:docPr id="14" name="Text Box 14"/>
@@ -2208,7 +2253,7 @@
           </mc:Choice>
           <mc:Fallback>
             <w:pict>
-              <v:shape w14:anchorId="317A17D4" id="Text Box 14" o:spid="_x0000_s1030" type="#_x0000_t202" style="position:absolute;margin-left:216.9pt;margin-top:158.45pt;width:209.5pt;height:.05pt;z-index:-251638784;visibility:visible;mso-wrap-style:square;mso-wrap-distance-left:9pt;mso-wrap-distance-top:0;mso-wrap-distance-right:9pt;mso-wrap-distance-bottom:0;mso-position-horizontal:absolute;mso-position-horizontal-relative:text;mso-position-vertical:absolute;mso-position-vertical-relative:text;v-text-anchor:top" o:gfxdata="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" stroked="f">
+              <v:shape w14:anchorId="317A17D4" id="Text Box 14" o:spid="_x0000_s1030" type="#_x0000_t202" style="position:absolute;margin-left:216.9pt;margin-top:165.85pt;width:209.5pt;height:.05pt;z-index:-251638784;visibility:visible;mso-wrap-style:square;mso-wrap-distance-left:9pt;mso-wrap-distance-top:0;mso-wrap-distance-right:9pt;mso-wrap-distance-bottom:0;mso-position-horizontal:absolute;mso-position-horizontal-relative:text;mso-position-vertical:absolute;mso-position-vertical-relative:text;v-text-anchor:top" o:gfxdata="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" stroked="f">
                 <v:textbox style="mso-fit-shape-to-text:t" inset="0,0,0,0">
                   <w:txbxContent>
                     <w:p>
@@ -2269,22 +2314,22 @@
           <w:noProof/>
         </w:rPr>
         <w:drawing>
-          <wp:anchor distT="0" distB="0" distL="114300" distR="114300" simplePos="0" relativeHeight="251664384" behindDoc="1" locked="0" layoutInCell="1" allowOverlap="1" wp14:anchorId="3B980275" wp14:editId="29C8202B">
+          <wp:anchor distT="0" distB="0" distL="114300" distR="114300" simplePos="0" relativeHeight="251664384" behindDoc="1" locked="0" layoutInCell="1" allowOverlap="1" wp14:anchorId="3B980275" wp14:editId="220763E5">
             <wp:simplePos x="0" y="0"/>
             <wp:positionH relativeFrom="column">
               <wp:posOffset>2754630</wp:posOffset>
             </wp:positionH>
             <wp:positionV relativeFrom="paragraph">
-              <wp:posOffset>0</wp:posOffset>
+              <wp:posOffset>138734</wp:posOffset>
             </wp:positionV>
             <wp:extent cx="2660650" cy="1955165"/>
-            <wp:effectExtent l="0" t="0" r="6350" b="635"/>
+            <wp:effectExtent l="0" t="0" r="6350" b="6985"/>
             <wp:wrapTight wrapText="bothSides">
               <wp:wrapPolygon edited="0">
                 <wp:start x="0" y="0"/>
                 <wp:lineTo x="0" y="21467"/>
-                <wp:lineTo x="21548" y="21467"/>
-                <wp:lineTo x="21548" y="0"/>
+                <wp:lineTo x="21497" y="21467"/>
+                <wp:lineTo x="21497" y="0"/>
                 <wp:lineTo x="0" y="0"/>
               </wp:wrapPolygon>
             </wp:wrapTight>
@@ -2333,7 +2378,22 @@
         </w:drawing>
       </w:r>
       <w:r>
-        <w:t>assets data is located and returned</w:t>
+        <w:t xml:space="preserve">Another design choice added to the game engine is a resource class. This is called when a new resource (mesh, texture or sound) is added to the game. The resource class keeps a list of all the assets loaded into the game. If a new </w:t>
+      </w:r>
+      <w:r>
+        <w:t>resource</w:t>
+      </w:r>
+      <w:r>
+        <w:t xml:space="preserve"> is added</w:t>
+      </w:r>
+      <w:r>
+        <w:t xml:space="preserve"> to an object</w:t>
+      </w:r>
+      <w:r>
+        <w:t xml:space="preserve">, the program will check to see if the asset has previously been used. </w:t>
+      </w:r>
+      <w:r>
+        <w:t>If so, the previously loaded assets data is located and returned</w:t>
       </w:r>
       <w:r>
         <w:t xml:space="preserve"> (see figure </w:t>
@@ -2357,13 +2417,10 @@
         <w:t>duplicated data</w:t>
       </w:r>
       <w:r>
-        <w:t xml:space="preserve"> and</w:t>
-      </w:r>
-      <w:r>
         <w:t xml:space="preserve"> </w:t>
       </w:r>
       <w:r>
-        <w:t>also</w:t>
+        <w:t>and</w:t>
       </w:r>
       <w:r>
         <w:t xml:space="preserve"> increases the </w:t>
@@ -2468,7 +2525,13 @@
         </w:drawing>
       </w:r>
       <w:r>
-        <w:t xml:space="preserve">A number of components have been programmed to </w:t>
+        <w:rPr>
+          <w:noProof/>
+        </w:rPr>
+        <w:t>Multiple</w:t>
+      </w:r>
+      <w:r>
+        <w:t xml:space="preserve"> components have been programmed to </w:t>
       </w:r>
       <w:r>
         <w:t xml:space="preserve">allow entities to perform a variety of behaviours. An example of this is the </w:t>
@@ -2949,7 +3012,21 @@
         <w:t xml:space="preserve"> </w:t>
       </w:r>
       <w:r>
-        <w:t>This component has a number of different features. Firstly, the mesh will be divided up into a number of equal columns. The individual faces of the model are then stored into a</w:t>
+        <w:t xml:space="preserve">This component has </w:t>
+      </w:r>
+      <w:r>
+        <w:t>numerous</w:t>
+      </w:r>
+      <w:r>
+        <w:t xml:space="preserve"> different features. Firstly, the mesh will be divided up into </w:t>
+      </w:r>
+      <w:proofErr w:type="gramStart"/>
+      <w:r>
+        <w:t>a number of</w:t>
+      </w:r>
+      <w:proofErr w:type="gramEnd"/>
+      <w:r>
+        <w:t xml:space="preserve"> equal columns. The individual faces of the model are then stored into a</w:t>
       </w:r>
       <w:r>
         <w:t xml:space="preserve"> corresponding</w:t>
@@ -2970,7 +3047,15 @@
         <w:t>s</w:t>
       </w:r>
       <w:r>
-        <w:t xml:space="preserve"> the coordinates of the colliding object until it is no longer in contact with the mesh. The GetCollidingY function is useful for the user as it </w:t>
+        <w:t xml:space="preserve"> the coordinates of the colliding object until it is no longer in contact with the mesh. The </w:t>
+      </w:r>
+      <w:proofErr w:type="spellStart"/>
+      <w:r>
+        <w:t>GetCollidingY</w:t>
+      </w:r>
+      <w:proofErr w:type="spellEnd"/>
+      <w:r>
+        <w:t xml:space="preserve"> function is useful for the user as it </w:t>
       </w:r>
       <w:r>
         <w:t xml:space="preserve">returns a boolean variable </w:t>
@@ -3880,14 +3965,36 @@
                             <w:r>
                               <w:t xml:space="preserve">Figure </w:t>
                             </w:r>
-                            <w:fldSimple w:instr=" SEQ Figure \* ARABIC ">
-                              <w:r>
-                                <w:rPr>
-                                  <w:noProof/>
-                                </w:rPr>
-                                <w:t>9</w:t>
-                              </w:r>
-                            </w:fldSimple>
+                            <w:r>
+                              <w:rPr>
+                                <w:noProof/>
+                              </w:rPr>
+                              <w:fldChar w:fldCharType="begin"/>
+                            </w:r>
+                            <w:r>
+                              <w:rPr>
+                                <w:noProof/>
+                              </w:rPr>
+                              <w:instrText xml:space="preserve"> SEQ Figure \* ARABIC </w:instrText>
+                            </w:r>
+                            <w:r>
+                              <w:rPr>
+                                <w:noProof/>
+                              </w:rPr>
+                              <w:fldChar w:fldCharType="separate"/>
+                            </w:r>
+                            <w:r>
+                              <w:rPr>
+                                <w:noProof/>
+                              </w:rPr>
+                              <w:t>9</w:t>
+                            </w:r>
+                            <w:r>
+                              <w:rPr>
+                                <w:noProof/>
+                              </w:rPr>
+                              <w:fldChar w:fldCharType="end"/>
+                            </w:r>
                             <w:r>
                               <w:t>: A Class Diagram of the Game Engine - Part 2</w:t>
                             </w:r>
@@ -3937,14 +4044,36 @@
                       <w:r>
                         <w:t xml:space="preserve">Figure </w:t>
                       </w:r>
-                      <w:fldSimple w:instr=" SEQ Figure \* ARABIC ">
-                        <w:r>
-                          <w:rPr>
-                            <w:noProof/>
-                          </w:rPr>
-                          <w:t>9</w:t>
-                        </w:r>
-                      </w:fldSimple>
+                      <w:r>
+                        <w:rPr>
+                          <w:noProof/>
+                        </w:rPr>
+                        <w:fldChar w:fldCharType="begin"/>
+                      </w:r>
+                      <w:r>
+                        <w:rPr>
+                          <w:noProof/>
+                        </w:rPr>
+                        <w:instrText xml:space="preserve"> SEQ Figure \* ARABIC </w:instrText>
+                      </w:r>
+                      <w:r>
+                        <w:rPr>
+                          <w:noProof/>
+                        </w:rPr>
+                        <w:fldChar w:fldCharType="separate"/>
+                      </w:r>
+                      <w:r>
+                        <w:rPr>
+                          <w:noProof/>
+                        </w:rPr>
+                        <w:t>9</w:t>
+                      </w:r>
+                      <w:r>
+                        <w:rPr>
+                          <w:noProof/>
+                        </w:rPr>
+                        <w:fldChar w:fldCharType="end"/>
+                      </w:r>
                       <w:r>
                         <w:t>: A Class Diagram of the Game Engine - Part 2</w:t>
                       </w:r>
@@ -4191,7 +4320,13 @@
         <w:t xml:space="preserve"> features</w:t>
       </w:r>
       <w:r>
-        <w:t xml:space="preserve"> built into the engine. Lighting is a commonly used feature in many games. Currently, the engine does not include any lighting features. However, in the future ambient, diffuse and specular lighting should all be taken into account and allowed to be modified by the user. </w:t>
+        <w:t xml:space="preserve"> built into the engine. Lighting is a commonly used feature in many games. Currently, the engine does not include any lighting features. However, in the future ambient, diffuse and specular lighting should all be </w:t>
+      </w:r>
+      <w:r>
+        <w:t>considered</w:t>
+      </w:r>
+      <w:r>
+        <w:t xml:space="preserve"> and allowed to be modified by the user. </w:t>
       </w:r>
       <w:r>
         <w:t>The</w:t>
@@ -4233,7 +4368,15 @@
         <w:t xml:space="preserve"> a</w:t>
       </w:r>
       <w:r>
-        <w:t xml:space="preserve"> common feature used for objects such as enemies allowing them to follow the player or wander the level to a certain destination. To implement this feature, a NavMesh system would have to be put into place</w:t>
+        <w:t xml:space="preserve"> common feature used for objects such as enemies allowing them to follow the player or wander the level to a certain destination. To implement this feature, a </w:t>
+      </w:r>
+      <w:proofErr w:type="spellStart"/>
+      <w:r>
+        <w:t>NavMesh</w:t>
+      </w:r>
+      <w:proofErr w:type="spellEnd"/>
+      <w:r>
+        <w:t xml:space="preserve"> system would have to be put into place</w:t>
       </w:r>
       <w:r>
         <w:t xml:space="preserve"> determining which faces </w:t>
@@ -4256,11 +4399,12 @@
       <w:r>
         <w:t>.</w:t>
       </w:r>
+      <w:bookmarkStart w:id="0" w:name="_GoBack"/>
+      <w:bookmarkEnd w:id="0"/>
     </w:p>
-    <w:p/>
-    <w:p/>
     <w:p>
       <w:r>
+        <w:lastRenderedPageBreak/>
         <w:t>Features built into the game engine include:</w:t>
       </w:r>
     </w:p>
@@ -4500,17 +4644,32 @@
     </w:p>
     <w:p/>
     <w:p>
+      <w:proofErr w:type="spellStart"/>
       <w:r>
         <w:t>Bäckman</w:t>
       </w:r>
+      <w:proofErr w:type="spellEnd"/>
       <w:r>
         <w:t>, N., 2010. Collision Detection of Triangle Meshes using GPU [online]. Umea: Umea University.</w:t>
       </w:r>
     </w:p>
     <w:p/>
     <w:p>
-      <w:r>
-        <w:t>Elfizar., Sukamto., 2014. Analysis of Axis Aligned Bounding Box in Distributed Virtual Environment. International Journal of Computer Applications [online], 105.</w:t>
+      <w:proofErr w:type="spellStart"/>
+      <w:r>
+        <w:t>Elfizar</w:t>
+      </w:r>
+      <w:proofErr w:type="spellEnd"/>
+      <w:r>
+        <w:t xml:space="preserve">., </w:t>
+      </w:r>
+      <w:proofErr w:type="spellStart"/>
+      <w:r>
+        <w:t>Sukamto</w:t>
+      </w:r>
+      <w:proofErr w:type="spellEnd"/>
+      <w:r>
+        <w:t>., 2014. Analysis of Axis Aligned Bounding Box in Distributed Virtual Environment. International Journal of Computer Applications [online], 105.</w:t>
       </w:r>
     </w:p>
     <w:p/>
@@ -4570,19 +4729,26 @@
     <w:p/>
     <w:p>
       <w:r>
-        <w:t>Models:</w:t>
+        <w:t>Assets</w:t>
+      </w:r>
+      <w:r>
+        <w:t>:</w:t>
       </w:r>
     </w:p>
     <w:p/>
     <w:p>
-      <w:r>
-        <w:t xml:space="preserve">Modernoise., 2007. HOUSE [3D Model]. Available from: https://www.turbosquid.com/FullPreview/Index.cfm/ID/352024 [Accessed 15 November 2018]. </w:t>
+      <w:proofErr w:type="spellStart"/>
+      <w:r>
+        <w:t>Modernoise</w:t>
+      </w:r>
+      <w:proofErr w:type="spellEnd"/>
+      <w:r>
+        <w:t xml:space="preserve">., 2007. HOUSE [3D Model]. Available from: https://www.turbosquid.com/FullPreview/Index.cfm/ID/352024 [Accessed 15 November 2018]. </w:t>
       </w:r>
     </w:p>
     <w:p/>
     <w:p>
       <w:r>
-        <w:lastRenderedPageBreak/>
         <w:t xml:space="preserve">Butler., B. 2012. Star [3D Model]. Available from: </w:t>
       </w:r>
       <w:r>
@@ -4593,6 +4759,17 @@
       </w:r>
     </w:p>
     <w:p/>
+    <w:p>
+      <w:r>
+        <w:t xml:space="preserve">Tissot., B. ca. 2018. Ukulele [Music]. Available from: </w:t>
+      </w:r>
+      <w:r>
+        <w:t>https://www.bensound.com/royalty-free-music/track/ukulele</w:t>
+      </w:r>
+      <w:r>
+        <w:t xml:space="preserve"> [Accessed 21 November 2018].</w:t>
+      </w:r>
+    </w:p>
     <w:sectPr>
       <w:pgSz w:w="11900" w:h="16840"/>
       <w:pgMar w:top="1440" w:right="1440" w:bottom="1440" w:left="1440" w:header="708" w:footer="708" w:gutter="0"/>

</xml_diff>